<commit_message>
Added bank details, added config example, added autofill (config) for contractor
</commit_message>
<xml_diff>
--- a/templates/invoice.docx
+++ b/templates/invoice.docx
@@ -48,21 +48,13 @@
             </w:r>
           </w:p>
           <w:p/>
-          <w:p/>
-          <w:p>
-            <w:pPr>
-              <w:rPr>
-                <w:sz w:val="20"/>
-                <w:szCs w:val="20"/>
-              </w:rPr>
-            </w:pPr>
-            <w:r>
-              <w:rPr>
-                <w:sz w:val="20"/>
-                <w:szCs w:val="20"/>
-              </w:rPr>
-              <w:t xml:space="preserve">Address: </w:t>
-            </w:r>
+          <w:p>
+            <w:pPr>
+              <w:rPr>
+                <w:sz w:val="20"/>
+                <w:szCs w:val="20"/>
+              </w:rPr>
+            </w:pPr>
             <w:proofErr w:type="gramStart"/>
             <w:r>
               <w:rPr>
@@ -99,16 +91,35 @@
           <w:p>
             <w:pPr>
               <w:rPr>
-                <w:sz w:val="20"/>
-                <w:szCs w:val="20"/>
-              </w:rPr>
-            </w:pPr>
-            <w:r>
-              <w:rPr>
-                <w:sz w:val="20"/>
-                <w:szCs w:val="20"/>
-              </w:rPr>
-              <w:t xml:space="preserve">ABN: </w:t>
+                <w:b/>
+                <w:bCs/>
+                <w:sz w:val="20"/>
+                <w:szCs w:val="20"/>
+              </w:rPr>
+            </w:pPr>
+          </w:p>
+          <w:p>
+            <w:pPr>
+              <w:rPr>
+                <w:sz w:val="20"/>
+                <w:szCs w:val="20"/>
+              </w:rPr>
+            </w:pPr>
+            <w:r>
+              <w:rPr>
+                <w:b/>
+                <w:bCs/>
+                <w:sz w:val="20"/>
+                <w:szCs w:val="20"/>
+              </w:rPr>
+              <w:t>ABN</w:t>
+            </w:r>
+            <w:r>
+              <w:rPr>
+                <w:sz w:val="20"/>
+                <w:szCs w:val="20"/>
+              </w:rPr>
+              <w:t xml:space="preserve">: </w:t>
             </w:r>
             <w:proofErr w:type="gramStart"/>
             <w:r>
@@ -142,6 +153,130 @@
               </w:rPr>
               <w:t xml:space="preserve"> }}</w:t>
             </w:r>
+          </w:p>
+          <w:p>
+            <w:pPr>
+              <w:rPr>
+                <w:sz w:val="20"/>
+                <w:szCs w:val="20"/>
+              </w:rPr>
+            </w:pPr>
+          </w:p>
+          <w:p>
+            <w:pPr>
+              <w:rPr>
+                <w:b/>
+                <w:bCs/>
+                <w:sz w:val="20"/>
+                <w:szCs w:val="20"/>
+                <w:u w:val="single"/>
+              </w:rPr>
+            </w:pPr>
+            <w:r>
+              <w:rPr>
+                <w:b/>
+                <w:bCs/>
+                <w:sz w:val="20"/>
+                <w:szCs w:val="20"/>
+                <w:u w:val="single"/>
+              </w:rPr>
+              <w:t>Payment Details</w:t>
+            </w:r>
+          </w:p>
+          <w:p>
+            <w:pPr>
+              <w:rPr>
+                <w:sz w:val="20"/>
+                <w:szCs w:val="20"/>
+              </w:rPr>
+            </w:pPr>
+            <w:r>
+              <w:rPr>
+                <w:sz w:val="20"/>
+                <w:szCs w:val="20"/>
+              </w:rPr>
+              <w:t xml:space="preserve">BSB: </w:t>
+            </w:r>
+            <w:proofErr w:type="gramStart"/>
+            <w:r>
+              <w:rPr>
+                <w:sz w:val="20"/>
+                <w:szCs w:val="20"/>
+              </w:rPr>
+              <w:t xml:space="preserve">{{ </w:t>
+            </w:r>
+            <w:proofErr w:type="spellStart"/>
+            <w:r>
+              <w:rPr>
+                <w:sz w:val="20"/>
+                <w:szCs w:val="20"/>
+              </w:rPr>
+              <w:t>payment.bsb</w:t>
+            </w:r>
+            <w:proofErr w:type="spellEnd"/>
+            <w:proofErr w:type="gramEnd"/>
+            <w:r>
+              <w:rPr>
+                <w:sz w:val="20"/>
+                <w:szCs w:val="20"/>
+              </w:rPr>
+              <w:t xml:space="preserve"> }}</w:t>
+            </w:r>
+          </w:p>
+          <w:p>
+            <w:pPr>
+              <w:rPr>
+                <w:sz w:val="20"/>
+                <w:szCs w:val="20"/>
+              </w:rPr>
+            </w:pPr>
+            <w:r>
+              <w:rPr>
+                <w:sz w:val="20"/>
+                <w:szCs w:val="20"/>
+              </w:rPr>
+              <w:t xml:space="preserve">Account No: </w:t>
+            </w:r>
+            <w:proofErr w:type="gramStart"/>
+            <w:r>
+              <w:rPr>
+                <w:sz w:val="20"/>
+                <w:szCs w:val="20"/>
+              </w:rPr>
+              <w:t xml:space="preserve">{{ </w:t>
+            </w:r>
+            <w:proofErr w:type="spellStart"/>
+            <w:r>
+              <w:rPr>
+                <w:sz w:val="20"/>
+                <w:szCs w:val="20"/>
+              </w:rPr>
+              <w:t>payment</w:t>
+            </w:r>
+            <w:proofErr w:type="gramEnd"/>
+            <w:r>
+              <w:rPr>
+                <w:sz w:val="20"/>
+                <w:szCs w:val="20"/>
+              </w:rPr>
+              <w:t>.account</w:t>
+            </w:r>
+            <w:proofErr w:type="spellEnd"/>
+            <w:r>
+              <w:rPr>
+                <w:sz w:val="20"/>
+                <w:szCs w:val="20"/>
+              </w:rPr>
+              <w:t xml:space="preserve">  }}</w:t>
+            </w:r>
+          </w:p>
+          <w:p>
+            <w:pPr>
+              <w:rPr>
+                <w:sz w:val="20"/>
+                <w:szCs w:val="20"/>
+              </w:rPr>
+            </w:pPr>
           </w:p>
         </w:tc>
         <w:tc>
@@ -365,13 +500,6 @@
                 <w:szCs w:val="20"/>
               </w:rPr>
             </w:pPr>
-            <w:r>
-              <w:rPr>
-                <w:sz w:val="20"/>
-                <w:szCs w:val="20"/>
-              </w:rPr>
-              <w:t xml:space="preserve">Address: </w:t>
-            </w:r>
             <w:proofErr w:type="gramStart"/>
             <w:r>
               <w:rPr>
@@ -408,16 +536,35 @@
           <w:p>
             <w:pPr>
               <w:rPr>
-                <w:sz w:val="20"/>
-                <w:szCs w:val="20"/>
-              </w:rPr>
-            </w:pPr>
-            <w:r>
-              <w:rPr>
-                <w:sz w:val="20"/>
-                <w:szCs w:val="20"/>
-              </w:rPr>
-              <w:t xml:space="preserve">ABN: </w:t>
+                <w:b/>
+                <w:bCs/>
+                <w:sz w:val="20"/>
+                <w:szCs w:val="20"/>
+              </w:rPr>
+            </w:pPr>
+          </w:p>
+          <w:p>
+            <w:pPr>
+              <w:rPr>
+                <w:sz w:val="20"/>
+                <w:szCs w:val="20"/>
+              </w:rPr>
+            </w:pPr>
+            <w:r>
+              <w:rPr>
+                <w:b/>
+                <w:bCs/>
+                <w:sz w:val="20"/>
+                <w:szCs w:val="20"/>
+              </w:rPr>
+              <w:t>ABN</w:t>
+            </w:r>
+            <w:r>
+              <w:rPr>
+                <w:sz w:val="20"/>
+                <w:szCs w:val="20"/>
+              </w:rPr>
+              <w:t xml:space="preserve">: </w:t>
             </w:r>
             <w:proofErr w:type="gramStart"/>
             <w:r>
@@ -953,6 +1100,12 @@
                 <w:b/>
               </w:rPr>
             </w:pPr>
+            <w:r>
+              <w:rPr>
+                <w:b/>
+              </w:rPr>
+              <w:t>Thank you.</w:t>
+            </w:r>
           </w:p>
         </w:tc>
       </w:tr>
@@ -972,8 +1125,22 @@
         </w:rPr>
       </w:pPr>
     </w:p>
+    <w:p/>
+    <w:p/>
+    <w:p/>
+    <w:p/>
+    <w:p/>
+    <w:p/>
+    <w:p/>
+    <w:p/>
+    <w:p/>
+    <w:p/>
+    <w:p/>
+    <w:p/>
+    <w:p/>
+    <w:p/>
+    <w:p/>
     <w:sectPr>
-      <w:footerReference w:type="default" r:id="rId8"/>
       <w:pgSz w:w="12240" w:h="15840"/>
       <w:pgMar w:top="720" w:right="720" w:bottom="734" w:left="720" w:header="720" w:footer="720" w:gutter="0"/>
       <w:cols w:space="720"/>
@@ -1006,150 +1173,6 @@
     </w:p>
   </w:endnote>
 </w:endnotes>
-</file>
-
-<file path=word/footer1.xml><?xml version="1.0" encoding="utf-8"?>
-<w:ftr xmlns:wpc="http://schemas.microsoft.com/office/word/2010/wordprocessingCanvas" xmlns:cx="http://schemas.microsoft.com/office/drawing/2014/chartex" xmlns:cx1="http://schemas.microsoft.com/office/drawing/2015/9/8/chartex" xmlns:cx2="http://schemas.microsoft.com/office/drawing/2015/10/21/chartex" xmlns:cx3="http://schemas.microsoft.com/office/drawing/2016/5/9/chartex" xmlns:cx4="http://schemas.microsoft.com/office/drawing/2016/5/10/chartex" xmlns:cx5="http://schemas.microsoft.com/office/drawing/2016/5/11/chartex" xmlns:cx6="http://schemas.microsoft.com/office/drawing/2016/5/12/chartex" xmlns:cx7="http://schemas.microsoft.com/office/drawing/2016/5/13/chartex" xmlns:cx8="http://schemas.microsoft.com/office/drawing/2016/5/14/chartex" xmlns:mc="http://schemas.openxmlformats.org/markup-compatibility/2006" xmlns:aink="http://schemas.microsoft.com/office/drawing/2016/ink" xmlns:am3d="http://schemas.microsoft.com/office/drawing/2017/model3d" xmlns:o="urn:schemas-microsoft-com:office:office" xmlns:oel="http://schemas.microsoft.com/office/2019/extlst" xmlns:r="http://schemas.openxmlformats.org/officeDocument/2006/relationships" xmlns:m="http://schemas.openxmlformats.org/officeDocument/2006/math" xmlns:v="urn:schemas-microsoft-com:vml" xmlns:wp14="http://schemas.microsoft.com/office/word/2010/wordprocessingDrawing" xmlns:wp="http://schemas.openxmlformats.org/drawingml/2006/wordprocessingDrawing" xmlns:w10="urn:schemas-microsoft-com:office:word" xmlns:w="http://schemas.openxmlformats.org/wordprocessingml/2006/main" xmlns:w14="http://schemas.microsoft.com/office/word/2010/wordml" xmlns:w15="http://schemas.microsoft.com/office/word/2012/wordml" xmlns:w16cex="http://schemas.microsoft.com/office/word/2018/wordml/cex" xmlns:w16cid="http://schemas.microsoft.com/office/word/2016/wordml/cid" xmlns:w16="http://schemas.microsoft.com/office/word/2018/wordml" xmlns:w16sdtdh="http://schemas.microsoft.com/office/word/2020/wordml/sdtdatahash" xmlns:w16se="http://schemas.microsoft.com/office/word/2015/wordml/symex" xmlns:wpg="http://schemas.microsoft.com/office/word/2010/wordprocessingGroup" xmlns:wpi="http://schemas.microsoft.com/office/word/2010/wordprocessingInk" xmlns:wne="http://schemas.microsoft.com/office/word/2006/wordml" xmlns:wps="http://schemas.microsoft.com/office/word/2010/wordprocessingShape" mc:Ignorable="w14 w15 w16se w16cid w16 w16cex w16sdtdh wp14">
-  <w:p>
-    <w:pPr>
-      <w:pStyle w:val="Normal1"/>
-      <w:jc w:val="right"/>
-      <w:rPr>
-        <w:rFonts w:ascii="Arial Narrow" w:eastAsia="Roboto Condensed" w:hAnsi="Arial Narrow" w:cs="Roboto Condensed"/>
-        <w:color w:val="999999"/>
-        <w:sz w:val="24"/>
-      </w:rPr>
-    </w:pPr>
-    <w:r>
-      <w:rPr>
-        <w:noProof/>
-      </w:rPr>
-      <w:drawing>
-        <wp:anchor distT="0" distB="0" distL="114300" distR="114300" simplePos="0" relativeHeight="251658240" behindDoc="1" locked="0" layoutInCell="1" allowOverlap="1" wp14:anchorId="695C00F6" wp14:editId="65B013A1">
-          <wp:simplePos x="0" y="0"/>
-          <wp:positionH relativeFrom="column">
-            <wp:posOffset>51435</wp:posOffset>
-          </wp:positionH>
-          <wp:positionV relativeFrom="paragraph">
-            <wp:posOffset>46355</wp:posOffset>
-          </wp:positionV>
-          <wp:extent cx="1047750" cy="277495"/>
-          <wp:effectExtent l="0" t="0" r="0" b="8255"/>
-          <wp:wrapNone/>
-          <wp:docPr id="1" name="Picture 1">
-            <a:hlinkClick xmlns:a="http://schemas.openxmlformats.org/drawingml/2006/main" r:id="rId1"/>
-          </wp:docPr>
-          <wp:cNvGraphicFramePr>
-            <a:graphicFrameLocks xmlns:a="http://schemas.openxmlformats.org/drawingml/2006/main" noChangeAspect="1"/>
-          </wp:cNvGraphicFramePr>
-          <a:graphic xmlns:a="http://schemas.openxmlformats.org/drawingml/2006/main">
-            <a:graphicData uri="http://schemas.openxmlformats.org/drawingml/2006/picture">
-              <pic:pic xmlns:pic="http://schemas.openxmlformats.org/drawingml/2006/picture">
-                <pic:nvPicPr>
-                  <pic:cNvPr id="0" name="Picture 1">
-                    <a:hlinkClick r:id="rId1"/>
-                  </pic:cNvPr>
-                  <pic:cNvPicPr>
-                    <a:picLocks noChangeAspect="1" noChangeArrowheads="1"/>
-                  </pic:cNvPicPr>
-                </pic:nvPicPr>
-                <pic:blipFill>
-                  <a:blip r:embed="rId2">
-                    <a:extLst>
-                      <a:ext uri="{28A0092B-C50C-407E-A947-70E740481C1C}">
-                        <a14:useLocalDpi xmlns:a14="http://schemas.microsoft.com/office/drawing/2010/main" val="0"/>
-                      </a:ext>
-                    </a:extLst>
-                  </a:blip>
-                  <a:srcRect/>
-                  <a:stretch>
-                    <a:fillRect/>
-                  </a:stretch>
-                </pic:blipFill>
-                <pic:spPr bwMode="auto">
-                  <a:xfrm>
-                    <a:off x="0" y="0"/>
-                    <a:ext cx="1047750" cy="277495"/>
-                  </a:xfrm>
-                  <a:prstGeom prst="rect">
-                    <a:avLst/>
-                  </a:prstGeom>
-                  <a:noFill/>
-                </pic:spPr>
-              </pic:pic>
-            </a:graphicData>
-          </a:graphic>
-          <wp14:sizeRelH relativeFrom="margin">
-            <wp14:pctWidth>0</wp14:pctWidth>
-          </wp14:sizeRelH>
-          <wp14:sizeRelV relativeFrom="margin">
-            <wp14:pctHeight>0</wp14:pctHeight>
-          </wp14:sizeRelV>
-        </wp:anchor>
-      </w:drawing>
-    </w:r>
-    <w:r>
-      <w:rPr>
-        <w:rFonts w:ascii="Arial Narrow" w:eastAsia="Roboto Condensed" w:hAnsi="Arial Narrow" w:cs="Roboto Condensed"/>
-        <w:color w:val="999999"/>
-        <w:sz w:val="24"/>
-      </w:rPr>
-      <w:t xml:space="preserve">Like this template? </w:t>
-    </w:r>
-  </w:p>
-  <w:p>
-    <w:pPr>
-      <w:pStyle w:val="Normal1"/>
-      <w:jc w:val="right"/>
-      <w:rPr>
-        <w:rFonts w:ascii="Arial Narrow" w:hAnsi="Arial Narrow"/>
-      </w:rPr>
-    </w:pPr>
-    <w:r>
-      <w:rPr>
-        <w:rFonts w:ascii="Arial Narrow" w:eastAsia="Roboto Condensed" w:hAnsi="Arial Narrow" w:cs="Roboto Condensed"/>
-        <w:color w:val="999999"/>
-        <w:sz w:val="24"/>
-      </w:rPr>
-      <w:t xml:space="preserve">Check out more </w:t>
-    </w:r>
-    <w:hyperlink r:id="rId3" w:history="1">
-      <w:r>
-        <w:rPr>
-          <w:rStyle w:val="Hyperlink"/>
-          <w:rFonts w:ascii="Arial Narrow" w:eastAsia="Roboto Condensed" w:hAnsi="Arial Narrow" w:cs="Roboto Condensed"/>
-          <w:sz w:val="24"/>
-        </w:rPr>
-        <w:t>online invoicing</w:t>
-      </w:r>
-      <w:r>
-        <w:rPr>
-          <w:rStyle w:val="Hyperlink"/>
-          <w:rFonts w:ascii="Arial Narrow" w:eastAsia="Roboto Condensed" w:hAnsi="Arial Narrow" w:cs="Roboto Condensed"/>
-          <w:sz w:val="24"/>
-        </w:rPr>
-        <w:t xml:space="preserve"> templates</w:t>
-      </w:r>
-    </w:hyperlink>
-    <w:r>
-      <w:rPr>
-        <w:rFonts w:ascii="Arial Narrow" w:eastAsia="Roboto Condensed" w:hAnsi="Arial Narrow" w:cs="Roboto Condensed"/>
-        <w:color w:val="1155CC"/>
-        <w:sz w:val="24"/>
-        <w:u w:val="single"/>
-      </w:rPr>
-      <w:t xml:space="preserve"> </w:t>
-    </w:r>
-    <w:r>
-      <w:rPr>
-        <w:rFonts w:ascii="Arial Narrow" w:eastAsia="Roboto Condensed" w:hAnsi="Arial Narrow" w:cs="Roboto Condensed"/>
-        <w:color w:val="A6A6A6"/>
-        <w:sz w:val="24"/>
-      </w:rPr>
-      <w:t>here</w:t>
-    </w:r>
-  </w:p>
-</w:ftr>
 </file>
 
 <file path=word/footnotes.xml><?xml version="1.0" encoding="utf-8"?>

</xml_diff>